<commit_message>
o almost done with proposal
</commit_message>
<xml_diff>
--- a/Project/Demore_CSCE686_ProjectProposal.docx
+++ b/Project/Demore_CSCE686_ProjectProposal.docx
@@ -51,6 +51,1286 @@
           <w:szCs w:val="24"/>
         </w:rPr>
         <w:t>Project Proposal</w:t>
+      </w:r>
+    </w:p>
+    <w:p>
+      <w:pPr>
+        <w:rPr>
+          <w:rFonts w:ascii="Times New Roman" w:hAnsi="Times New Roman" w:cs="Times New Roman"/>
+          <w:sz w:val="24"/>
+          <w:szCs w:val="24"/>
+        </w:rPr>
+      </w:pPr>
+    </w:p>
+    <w:p>
+      <w:pPr>
+        <w:rPr>
+          <w:rFonts w:ascii="Times New Roman" w:hAnsi="Times New Roman" w:cs="Times New Roman"/>
+          <w:sz w:val="24"/>
+          <w:szCs w:val="24"/>
+        </w:rPr>
+      </w:pPr>
+      <w:r>
+        <w:rPr>
+          <w:rFonts w:ascii="Times New Roman" w:hAnsi="Times New Roman" w:cs="Times New Roman"/>
+          <w:sz w:val="24"/>
+          <w:szCs w:val="24"/>
+        </w:rPr>
+        <w:tab/>
+        <w:t xml:space="preserve">A real world problem that incorporates two different NP-Complete problem models is a </w:t>
+      </w:r>
+      <w:r>
+        <w:rPr>
+          <w:rFonts w:ascii="Times New Roman" w:hAnsi="Times New Roman" w:cs="Times New Roman"/>
+          <w:sz w:val="24"/>
+          <w:szCs w:val="24"/>
+        </w:rPr>
+        <w:t>airlift</w:t>
+      </w:r>
+      <w:r>
+        <w:rPr>
+          <w:rFonts w:ascii="Times New Roman" w:hAnsi="Times New Roman" w:cs="Times New Roman"/>
+          <w:sz w:val="24"/>
+          <w:szCs w:val="24"/>
+        </w:rPr>
+        <w:t xml:space="preserve"> scheduling program for Air Mobility Command. While there are certainly many other considerations in the actual application of such a program, it can be simplified to a combination of the Knapsack problem and the Vehicle Routing problem. For example, the knapsack problem can be used to determine how to load the planes, maximizing the value of cargo that can fit in each aircraft, and the vehicle routing problem can be used to determine the order in which to drop off the cargo.</w:t>
+      </w:r>
+    </w:p>
+    <w:p>
+      <w:pPr>
+        <w:rPr>
+          <w:rFonts w:ascii="Times New Roman" w:hAnsi="Times New Roman" w:cs="Times New Roman"/>
+          <w:sz w:val="24"/>
+          <w:szCs w:val="24"/>
+        </w:rPr>
+      </w:pPr>
+      <w:r>
+        <w:rPr>
+          <w:rFonts w:ascii="Times New Roman" w:hAnsi="Times New Roman" w:cs="Times New Roman"/>
+          <w:sz w:val="24"/>
+          <w:szCs w:val="24"/>
+        </w:rPr>
+        <w:t>The Knapsack Problem can be defined as:</w:t>
+      </w:r>
+    </w:p>
+    <w:p>
+      <w:pPr>
+        <w:rPr>
+          <w:rFonts w:ascii="Times New Roman" w:hAnsi="Times New Roman" w:cs="Times New Roman"/>
+          <w:sz w:val="24"/>
+          <w:szCs w:val="24"/>
+        </w:rPr>
+      </w:pPr>
+      <w:r>
+        <w:rPr>
+          <w:rFonts w:ascii="Times New Roman" w:hAnsi="Times New Roman" w:cs="Times New Roman"/>
+          <w:sz w:val="24"/>
+          <w:szCs w:val="24"/>
+        </w:rPr>
+        <w:t xml:space="preserve">Let </w:t>
+      </w:r>
+      <w:r>
+        <w:rPr>
+          <w:rFonts w:ascii="Times New Roman" w:hAnsi="Times New Roman" w:cs="Times New Roman"/>
+          <w:i/>
+          <w:iCs/>
+          <w:sz w:val="24"/>
+          <w:szCs w:val="24"/>
+        </w:rPr>
+        <w:t>S</w:t>
+      </w:r>
+      <w:r>
+        <w:rPr>
+          <w:rFonts w:ascii="Times New Roman" w:hAnsi="Times New Roman" w:cs="Times New Roman"/>
+          <w:sz w:val="24"/>
+          <w:szCs w:val="24"/>
+        </w:rPr>
+        <w:t xml:space="preserve"> be a set of </w:t>
+      </w:r>
+      <w:r>
+        <w:rPr>
+          <w:rFonts w:ascii="Times New Roman" w:hAnsi="Times New Roman" w:cs="Times New Roman"/>
+          <w:i/>
+          <w:iCs/>
+          <w:sz w:val="24"/>
+          <w:szCs w:val="24"/>
+        </w:rPr>
+        <w:t>n</w:t>
+      </w:r>
+      <w:r>
+        <w:rPr>
+          <w:rFonts w:ascii="Times New Roman" w:hAnsi="Times New Roman" w:cs="Times New Roman"/>
+          <w:sz w:val="24"/>
+          <w:szCs w:val="24"/>
+        </w:rPr>
+        <w:t xml:space="preserve"> items, each with a weight </w:t>
+      </w:r>
+      <w:r>
+        <w:rPr>
+          <w:rFonts w:ascii="Times New Roman" w:hAnsi="Times New Roman" w:cs="Times New Roman"/>
+          <w:i/>
+          <w:iCs/>
+          <w:sz w:val="24"/>
+          <w:szCs w:val="24"/>
+        </w:rPr>
+        <w:t>w</w:t>
+      </w:r>
+      <w:r>
+        <w:rPr>
+          <w:rFonts w:ascii="Times New Roman" w:hAnsi="Times New Roman" w:cs="Times New Roman"/>
+          <w:i/>
+          <w:iCs/>
+          <w:sz w:val="24"/>
+          <w:szCs w:val="24"/>
+          <w:vertAlign w:val="subscript"/>
+        </w:rPr>
+        <w:t>i</w:t>
+      </w:r>
+      <w:r>
+        <w:rPr>
+          <w:rFonts w:ascii="Times New Roman" w:hAnsi="Times New Roman" w:cs="Times New Roman"/>
+          <w:sz w:val="24"/>
+          <w:szCs w:val="24"/>
+        </w:rPr>
+        <w:t xml:space="preserve"> and a value </w:t>
+      </w:r>
+      <w:r>
+        <w:rPr>
+          <w:rFonts w:ascii="Times New Roman" w:hAnsi="Times New Roman" w:cs="Times New Roman"/>
+          <w:i/>
+          <w:iCs/>
+          <w:sz w:val="24"/>
+          <w:szCs w:val="24"/>
+        </w:rPr>
+        <w:t>v</w:t>
+      </w:r>
+      <w:r>
+        <w:rPr>
+          <w:rFonts w:ascii="Times New Roman" w:hAnsi="Times New Roman" w:cs="Times New Roman"/>
+          <w:i/>
+          <w:iCs/>
+          <w:sz w:val="24"/>
+          <w:szCs w:val="24"/>
+          <w:vertAlign w:val="subscript"/>
+        </w:rPr>
+        <w:t>i</w:t>
+      </w:r>
+      <w:r>
+        <w:rPr>
+          <w:rFonts w:ascii="Times New Roman" w:hAnsi="Times New Roman" w:cs="Times New Roman"/>
+          <w:sz w:val="24"/>
+          <w:szCs w:val="24"/>
+        </w:rPr>
+        <w:t>, and paired with a maximum</w:t>
+      </w:r>
+      <w:r>
+        <w:rPr>
+          <w:rFonts w:ascii="Times New Roman" w:hAnsi="Times New Roman" w:cs="Times New Roman"/>
+          <w:sz w:val="24"/>
+          <w:szCs w:val="24"/>
+        </w:rPr>
+        <w:t xml:space="preserve"> cargo</w:t>
+      </w:r>
+      <w:r>
+        <w:rPr>
+          <w:rFonts w:ascii="Times New Roman" w:hAnsi="Times New Roman" w:cs="Times New Roman"/>
+          <w:sz w:val="24"/>
+          <w:szCs w:val="24"/>
+        </w:rPr>
+        <w:t xml:space="preserve"> weight </w:t>
+      </w:r>
+      <w:r>
+        <w:rPr>
+          <w:rFonts w:ascii="Times New Roman" w:hAnsi="Times New Roman" w:cs="Times New Roman"/>
+          <w:i/>
+          <w:iCs/>
+          <w:sz w:val="24"/>
+          <w:szCs w:val="24"/>
+        </w:rPr>
+        <w:t>W</w:t>
+      </w:r>
+      <w:r>
+        <w:rPr>
+          <w:rFonts w:ascii="Times New Roman" w:hAnsi="Times New Roman" w:cs="Times New Roman"/>
+          <w:sz w:val="24"/>
+          <w:szCs w:val="24"/>
+        </w:rPr>
+        <w:t xml:space="preserve">. Constraints: </w:t>
+      </w:r>
+      <m:oMath>
+        <m:nary>
+          <m:naryPr>
+            <m:chr m:val="∑"/>
+            <m:limLoc m:val="undOvr"/>
+            <m:ctrlPr>
+              <w:rPr>
+                <w:rFonts w:ascii="Cambria Math" w:hAnsi="Cambria Math" w:cs="Times New Roman"/>
+                <w:i/>
+                <w:sz w:val="24"/>
+                <w:szCs w:val="24"/>
+              </w:rPr>
+            </m:ctrlPr>
+          </m:naryPr>
+          <m:sub>
+            <m:r>
+              <w:rPr>
+                <w:rFonts w:ascii="Cambria Math" w:hAnsi="Cambria Math" w:cs="Times New Roman"/>
+                <w:sz w:val="24"/>
+                <w:szCs w:val="24"/>
+              </w:rPr>
+              <m:t>i=1</m:t>
+            </m:r>
+          </m:sub>
+          <m:sup>
+            <m:r>
+              <w:rPr>
+                <w:rFonts w:ascii="Cambria Math" w:hAnsi="Cambria Math" w:cs="Times New Roman"/>
+                <w:sz w:val="24"/>
+                <w:szCs w:val="24"/>
+              </w:rPr>
+              <m:t>n</m:t>
+            </m:r>
+          </m:sup>
+          <m:e>
+            <m:sSub>
+              <m:sSubPr>
+                <m:ctrlPr>
+                  <w:rPr>
+                    <w:rFonts w:ascii="Cambria Math" w:hAnsi="Cambria Math" w:cs="Times New Roman"/>
+                    <w:i/>
+                    <w:sz w:val="24"/>
+                    <w:szCs w:val="24"/>
+                  </w:rPr>
+                </m:ctrlPr>
+              </m:sSubPr>
+              <m:e>
+                <m:r>
+                  <w:rPr>
+                    <w:rFonts w:ascii="Cambria Math" w:hAnsi="Cambria Math" w:cs="Times New Roman"/>
+                    <w:sz w:val="24"/>
+                    <w:szCs w:val="24"/>
+                  </w:rPr>
+                  <m:t>w</m:t>
+                </m:r>
+              </m:e>
+              <m:sub>
+                <m:r>
+                  <w:rPr>
+                    <w:rFonts w:ascii="Cambria Math" w:hAnsi="Cambria Math" w:cs="Times New Roman"/>
+                    <w:sz w:val="24"/>
+                    <w:szCs w:val="24"/>
+                  </w:rPr>
+                  <m:t>i</m:t>
+                </m:r>
+              </m:sub>
+            </m:sSub>
+            <m:r>
+              <w:rPr>
+                <w:rFonts w:ascii="Cambria Math" w:hAnsi="Cambria Math" w:cs="Times New Roman"/>
+                <w:sz w:val="24"/>
+                <w:szCs w:val="24"/>
+              </w:rPr>
+              <m:t xml:space="preserve"> ≤W</m:t>
+            </m:r>
+          </m:e>
+        </m:nary>
+      </m:oMath>
+      <w:r>
+        <w:rPr>
+          <w:rFonts w:ascii="Times New Roman" w:hAnsi="Times New Roman" w:cs="Times New Roman"/>
+          <w:sz w:val="24"/>
+          <w:szCs w:val="24"/>
+        </w:rPr>
+        <w:t>. Objective: maximize value.</w:t>
+      </w:r>
+    </w:p>
+    <w:p>
+      <w:pPr>
+        <w:rPr>
+          <w:rFonts w:ascii="Times New Roman" w:hAnsi="Times New Roman" w:cs="Times New Roman"/>
+          <w:sz w:val="24"/>
+          <w:szCs w:val="24"/>
+        </w:rPr>
+      </w:pPr>
+      <w:r>
+        <w:rPr>
+          <w:rFonts w:ascii="Times New Roman" w:hAnsi="Times New Roman" w:cs="Times New Roman"/>
+          <w:sz w:val="24"/>
+          <w:szCs w:val="24"/>
+        </w:rPr>
+        <w:t>The Vehicle Routing Problem can be defined as:</w:t>
+      </w:r>
+    </w:p>
+    <w:p>
+      <w:pPr>
+        <w:rPr>
+          <w:rFonts w:ascii="Times New Roman" w:hAnsi="Times New Roman" w:cs="Times New Roman"/>
+          <w:sz w:val="24"/>
+          <w:szCs w:val="24"/>
+        </w:rPr>
+      </w:pPr>
+      <w:r>
+        <w:rPr>
+          <w:rFonts w:ascii="Times New Roman" w:hAnsi="Times New Roman" w:cs="Times New Roman"/>
+          <w:sz w:val="24"/>
+          <w:szCs w:val="24"/>
+        </w:rPr>
+        <w:t xml:space="preserve">Let </w:t>
+      </w:r>
+      <w:r>
+        <w:rPr>
+          <w:rFonts w:ascii="Times New Roman" w:hAnsi="Times New Roman" w:cs="Times New Roman"/>
+          <w:i/>
+          <w:iCs/>
+          <w:sz w:val="24"/>
+          <w:szCs w:val="24"/>
+        </w:rPr>
+        <w:t>G</w:t>
+      </w:r>
+      <w:r>
+        <w:rPr>
+          <w:rFonts w:ascii="Times New Roman" w:hAnsi="Times New Roman" w:cs="Times New Roman"/>
+          <w:sz w:val="24"/>
+          <w:szCs w:val="24"/>
+        </w:rPr>
+        <w:t xml:space="preserve"> = (</w:t>
+      </w:r>
+      <w:r>
+        <w:rPr>
+          <w:rFonts w:ascii="Times New Roman" w:hAnsi="Times New Roman" w:cs="Times New Roman"/>
+          <w:i/>
+          <w:iCs/>
+          <w:sz w:val="24"/>
+          <w:szCs w:val="24"/>
+        </w:rPr>
+        <w:t>V</w:t>
+      </w:r>
+      <w:r>
+        <w:rPr>
+          <w:rFonts w:ascii="Times New Roman" w:hAnsi="Times New Roman" w:cs="Times New Roman"/>
+          <w:sz w:val="24"/>
+          <w:szCs w:val="24"/>
+        </w:rPr>
+        <w:t xml:space="preserve">, </w:t>
+      </w:r>
+      <w:r>
+        <w:rPr>
+          <w:rFonts w:ascii="Times New Roman" w:hAnsi="Times New Roman" w:cs="Times New Roman"/>
+          <w:i/>
+          <w:iCs/>
+          <w:sz w:val="24"/>
+          <w:szCs w:val="24"/>
+        </w:rPr>
+        <w:t>A</w:t>
+      </w:r>
+      <w:r>
+        <w:rPr>
+          <w:rFonts w:ascii="Times New Roman" w:hAnsi="Times New Roman" w:cs="Times New Roman"/>
+          <w:sz w:val="24"/>
+          <w:szCs w:val="24"/>
+        </w:rPr>
+        <w:t xml:space="preserve">) be a graph where </w:t>
+      </w:r>
+      <w:r>
+        <w:rPr>
+          <w:rFonts w:ascii="Times New Roman" w:hAnsi="Times New Roman" w:cs="Times New Roman"/>
+          <w:i/>
+          <w:iCs/>
+          <w:sz w:val="24"/>
+          <w:szCs w:val="24"/>
+        </w:rPr>
+        <w:t>V</w:t>
+      </w:r>
+      <w:r>
+        <w:rPr>
+          <w:rFonts w:ascii="Times New Roman" w:hAnsi="Times New Roman" w:cs="Times New Roman"/>
+          <w:sz w:val="24"/>
+          <w:szCs w:val="24"/>
+        </w:rPr>
+        <w:t xml:space="preserve"> = {1, …, </w:t>
+      </w:r>
+      <w:r>
+        <w:rPr>
+          <w:rFonts w:ascii="Times New Roman" w:hAnsi="Times New Roman" w:cs="Times New Roman"/>
+          <w:i/>
+          <w:iCs/>
+          <w:sz w:val="24"/>
+          <w:szCs w:val="24"/>
+        </w:rPr>
+        <w:t>n</w:t>
+      </w:r>
+      <w:r>
+        <w:rPr>
+          <w:rFonts w:ascii="Times New Roman" w:hAnsi="Times New Roman" w:cs="Times New Roman"/>
+          <w:sz w:val="24"/>
+          <w:szCs w:val="24"/>
+        </w:rPr>
+        <w:t xml:space="preserve">} is a set of vertices representing </w:t>
+      </w:r>
+      <w:r>
+        <w:rPr>
+          <w:rFonts w:ascii="Times New Roman" w:hAnsi="Times New Roman" w:cs="Times New Roman"/>
+          <w:sz w:val="24"/>
+          <w:szCs w:val="24"/>
+        </w:rPr>
+        <w:t>air drop locations</w:t>
+      </w:r>
+      <w:r>
+        <w:rPr>
+          <w:rFonts w:ascii="Times New Roman" w:hAnsi="Times New Roman" w:cs="Times New Roman"/>
+          <w:sz w:val="24"/>
+          <w:szCs w:val="24"/>
+        </w:rPr>
+        <w:t xml:space="preserve"> with the </w:t>
+      </w:r>
+      <w:r>
+        <w:rPr>
+          <w:rFonts w:ascii="Times New Roman" w:hAnsi="Times New Roman" w:cs="Times New Roman"/>
+          <w:sz w:val="24"/>
+          <w:szCs w:val="24"/>
+        </w:rPr>
+        <w:t>airfield</w:t>
+      </w:r>
+      <w:r>
+        <w:rPr>
+          <w:rFonts w:ascii="Times New Roman" w:hAnsi="Times New Roman" w:cs="Times New Roman"/>
+          <w:sz w:val="24"/>
+          <w:szCs w:val="24"/>
+        </w:rPr>
+        <w:t xml:space="preserve"> located at vertex 1, and </w:t>
+      </w:r>
+      <w:r>
+        <w:rPr>
+          <w:rFonts w:ascii="Times New Roman" w:hAnsi="Times New Roman" w:cs="Times New Roman"/>
+          <w:i/>
+          <w:iCs/>
+          <w:sz w:val="24"/>
+          <w:szCs w:val="24"/>
+        </w:rPr>
+        <w:t>A</w:t>
+      </w:r>
+      <w:r>
+        <w:rPr>
+          <w:rFonts w:ascii="Times New Roman" w:hAnsi="Times New Roman" w:cs="Times New Roman"/>
+          <w:sz w:val="24"/>
+          <w:szCs w:val="24"/>
+        </w:rPr>
+        <w:t xml:space="preserve"> is the set of arcs. With every arc (</w:t>
+      </w:r>
+      <w:r>
+        <w:rPr>
+          <w:rFonts w:ascii="Times New Roman" w:hAnsi="Times New Roman" w:cs="Times New Roman"/>
+          <w:i/>
+          <w:iCs/>
+          <w:sz w:val="24"/>
+          <w:szCs w:val="24"/>
+        </w:rPr>
+        <w:t>i, j</w:t>
+      </w:r>
+      <w:r>
+        <w:rPr>
+          <w:rFonts w:ascii="Times New Roman" w:hAnsi="Times New Roman" w:cs="Times New Roman"/>
+          <w:sz w:val="24"/>
+          <w:szCs w:val="24"/>
+        </w:rPr>
+        <w:t xml:space="preserve">) </w:t>
+      </w:r>
+      <w:r>
+        <w:rPr>
+          <w:rFonts w:ascii="Times New Roman" w:hAnsi="Times New Roman" w:cs="Times New Roman"/>
+          <w:i/>
+          <w:iCs/>
+          <w:sz w:val="24"/>
+          <w:szCs w:val="24"/>
+        </w:rPr>
+        <w:t>i</w:t>
+      </w:r>
+      <w:r>
+        <w:rPr>
+          <w:rFonts w:ascii="Times New Roman" w:hAnsi="Times New Roman" w:cs="Times New Roman"/>
+          <w:sz w:val="24"/>
+          <w:szCs w:val="24"/>
+        </w:rPr>
+        <w:t xml:space="preserve"> =/=</w:t>
+      </w:r>
+      <w:r>
+        <w:rPr>
+          <w:rFonts w:ascii="Times New Roman" w:hAnsi="Times New Roman" w:cs="Times New Roman"/>
+          <w:i/>
+          <w:iCs/>
+          <w:sz w:val="24"/>
+          <w:szCs w:val="24"/>
+        </w:rPr>
+        <w:t>j</w:t>
+      </w:r>
+      <w:r>
+        <w:rPr>
+          <w:rFonts w:ascii="Times New Roman" w:hAnsi="Times New Roman" w:cs="Times New Roman"/>
+          <w:sz w:val="24"/>
+          <w:szCs w:val="24"/>
+        </w:rPr>
+        <w:t xml:space="preserve"> is associated a non-negative cost matrix </w:t>
+      </w:r>
+      <w:r>
+        <w:rPr>
+          <w:rFonts w:ascii="Times New Roman" w:hAnsi="Times New Roman" w:cs="Times New Roman"/>
+          <w:i/>
+          <w:iCs/>
+          <w:sz w:val="24"/>
+          <w:szCs w:val="24"/>
+        </w:rPr>
+        <w:t>C</w:t>
+      </w:r>
+      <w:r>
+        <w:rPr>
+          <w:rFonts w:ascii="Times New Roman" w:hAnsi="Times New Roman" w:cs="Times New Roman"/>
+          <w:sz w:val="24"/>
+          <w:szCs w:val="24"/>
+        </w:rPr>
+        <w:t xml:space="preserve"> = (</w:t>
+      </w:r>
+      <w:r>
+        <w:rPr>
+          <w:rFonts w:ascii="Times New Roman" w:hAnsi="Times New Roman" w:cs="Times New Roman"/>
+          <w:i/>
+          <w:iCs/>
+          <w:sz w:val="24"/>
+          <w:szCs w:val="24"/>
+        </w:rPr>
+        <w:t>c</w:t>
+      </w:r>
+      <w:r>
+        <w:rPr>
+          <w:rFonts w:ascii="Times New Roman" w:hAnsi="Times New Roman" w:cs="Times New Roman"/>
+          <w:i/>
+          <w:iCs/>
+          <w:sz w:val="24"/>
+          <w:szCs w:val="24"/>
+          <w:vertAlign w:val="subscript"/>
+        </w:rPr>
+        <w:t>ij</w:t>
+      </w:r>
+      <w:r>
+        <w:rPr>
+          <w:rFonts w:ascii="Times New Roman" w:hAnsi="Times New Roman" w:cs="Times New Roman"/>
+          <w:sz w:val="24"/>
+          <w:szCs w:val="24"/>
+        </w:rPr>
+        <w:t xml:space="preserve">). Constraints: (i) each </w:t>
+      </w:r>
+      <w:r>
+        <w:rPr>
+          <w:rFonts w:ascii="Times New Roman" w:hAnsi="Times New Roman" w:cs="Times New Roman"/>
+          <w:sz w:val="24"/>
+          <w:szCs w:val="24"/>
+        </w:rPr>
+        <w:t>air drop</w:t>
+      </w:r>
+      <w:r>
+        <w:rPr>
+          <w:rFonts w:ascii="Times New Roman" w:hAnsi="Times New Roman" w:cs="Times New Roman"/>
+          <w:sz w:val="24"/>
+          <w:szCs w:val="24"/>
+        </w:rPr>
+        <w:t xml:space="preserve"> in </w:t>
+      </w:r>
+      <w:r>
+        <w:rPr>
+          <w:rFonts w:ascii="Times New Roman" w:hAnsi="Times New Roman" w:cs="Times New Roman"/>
+          <w:i/>
+          <w:iCs/>
+          <w:sz w:val="24"/>
+          <w:szCs w:val="24"/>
+        </w:rPr>
+        <w:t>V</w:t>
+      </w:r>
+      <w:r>
+        <w:rPr>
+          <w:rFonts w:ascii="Times New Roman" w:hAnsi="Times New Roman" w:cs="Times New Roman"/>
+          <w:sz w:val="24"/>
+          <w:szCs w:val="24"/>
+        </w:rPr>
+        <w:t xml:space="preserve">\{1} is visited exactly once by exactly one </w:t>
+      </w:r>
+      <w:r>
+        <w:rPr>
+          <w:rFonts w:ascii="Times New Roman" w:hAnsi="Times New Roman" w:cs="Times New Roman"/>
+          <w:sz w:val="24"/>
+          <w:szCs w:val="24"/>
+        </w:rPr>
+        <w:t>plane</w:t>
+      </w:r>
+      <w:r>
+        <w:rPr>
+          <w:rFonts w:ascii="Times New Roman" w:hAnsi="Times New Roman" w:cs="Times New Roman"/>
+          <w:sz w:val="24"/>
+          <w:szCs w:val="24"/>
+        </w:rPr>
+        <w:t xml:space="preserve">; (ii) all </w:t>
+      </w:r>
+      <w:r>
+        <w:rPr>
+          <w:rFonts w:ascii="Times New Roman" w:hAnsi="Times New Roman" w:cs="Times New Roman"/>
+          <w:sz w:val="24"/>
+          <w:szCs w:val="24"/>
+        </w:rPr>
+        <w:t>flight</w:t>
+      </w:r>
+      <w:r>
+        <w:rPr>
+          <w:rFonts w:ascii="Times New Roman" w:hAnsi="Times New Roman" w:cs="Times New Roman"/>
+          <w:sz w:val="24"/>
+          <w:szCs w:val="24"/>
+        </w:rPr>
+        <w:t xml:space="preserve"> </w:t>
+      </w:r>
+      <w:r>
+        <w:rPr>
+          <w:rFonts w:ascii="Times New Roman" w:hAnsi="Times New Roman" w:cs="Times New Roman"/>
+          <w:sz w:val="24"/>
+          <w:szCs w:val="24"/>
+        </w:rPr>
+        <w:t>plans</w:t>
+      </w:r>
+      <w:r>
+        <w:rPr>
+          <w:rFonts w:ascii="Times New Roman" w:hAnsi="Times New Roman" w:cs="Times New Roman"/>
+          <w:sz w:val="24"/>
+          <w:szCs w:val="24"/>
+        </w:rPr>
+        <w:t xml:space="preserve"> start and end at the </w:t>
+      </w:r>
+      <w:r>
+        <w:rPr>
+          <w:rFonts w:ascii="Times New Roman" w:hAnsi="Times New Roman" w:cs="Times New Roman"/>
+          <w:sz w:val="24"/>
+          <w:szCs w:val="24"/>
+        </w:rPr>
+        <w:t>airfield</w:t>
+      </w:r>
+      <w:r>
+        <w:rPr>
+          <w:rFonts w:ascii="Times New Roman" w:hAnsi="Times New Roman" w:cs="Times New Roman"/>
+          <w:sz w:val="24"/>
+          <w:szCs w:val="24"/>
+        </w:rPr>
+        <w:t>. Objective: minimize cost.</w:t>
+      </w:r>
+    </w:p>
+    <w:p>
+      <w:pPr>
+        <w:rPr>
+          <w:rFonts w:ascii="Times New Roman" w:hAnsi="Times New Roman" w:cs="Times New Roman"/>
+          <w:sz w:val="24"/>
+          <w:szCs w:val="24"/>
+        </w:rPr>
+      </w:pPr>
+      <w:r>
+        <w:rPr>
+          <w:rFonts w:ascii="Times New Roman" w:hAnsi="Times New Roman" w:cs="Times New Roman"/>
+          <w:sz w:val="24"/>
+          <w:szCs w:val="24"/>
+        </w:rPr>
+        <w:t>These problems can be combined in this context as:</w:t>
+      </w:r>
+    </w:p>
+    <w:p>
+      <w:pPr>
+        <w:rPr>
+          <w:rFonts w:ascii="Times New Roman" w:hAnsi="Times New Roman" w:cs="Times New Roman"/>
+          <w:sz w:val="24"/>
+          <w:szCs w:val="24"/>
+        </w:rPr>
+      </w:pPr>
+      <w:r>
+        <w:rPr>
+          <w:rFonts w:ascii="Times New Roman" w:hAnsi="Times New Roman" w:cs="Times New Roman"/>
+          <w:sz w:val="24"/>
+          <w:szCs w:val="24"/>
+        </w:rPr>
+        <w:t xml:space="preserve">Let </w:t>
+      </w:r>
+      <w:r>
+        <w:rPr>
+          <w:rFonts w:ascii="Times New Roman" w:hAnsi="Times New Roman" w:cs="Times New Roman"/>
+          <w:i/>
+          <w:iCs/>
+          <w:sz w:val="24"/>
+          <w:szCs w:val="24"/>
+        </w:rPr>
+        <w:t>G</w:t>
+      </w:r>
+      <w:r>
+        <w:rPr>
+          <w:rFonts w:ascii="Times New Roman" w:hAnsi="Times New Roman" w:cs="Times New Roman"/>
+          <w:sz w:val="24"/>
+          <w:szCs w:val="24"/>
+        </w:rPr>
+        <w:t xml:space="preserve"> = (</w:t>
+      </w:r>
+      <w:r>
+        <w:rPr>
+          <w:rFonts w:ascii="Times New Roman" w:hAnsi="Times New Roman" w:cs="Times New Roman"/>
+          <w:i/>
+          <w:iCs/>
+          <w:sz w:val="24"/>
+          <w:szCs w:val="24"/>
+        </w:rPr>
+        <w:t>V</w:t>
+      </w:r>
+      <w:r>
+        <w:rPr>
+          <w:rFonts w:ascii="Times New Roman" w:hAnsi="Times New Roman" w:cs="Times New Roman"/>
+          <w:sz w:val="24"/>
+          <w:szCs w:val="24"/>
+        </w:rPr>
+        <w:t xml:space="preserve">, </w:t>
+      </w:r>
+      <w:r>
+        <w:rPr>
+          <w:rFonts w:ascii="Times New Roman" w:hAnsi="Times New Roman" w:cs="Times New Roman"/>
+          <w:i/>
+          <w:iCs/>
+          <w:sz w:val="24"/>
+          <w:szCs w:val="24"/>
+        </w:rPr>
+        <w:t>A</w:t>
+      </w:r>
+      <w:r>
+        <w:rPr>
+          <w:rFonts w:ascii="Times New Roman" w:hAnsi="Times New Roman" w:cs="Times New Roman"/>
+          <w:sz w:val="24"/>
+          <w:szCs w:val="24"/>
+        </w:rPr>
+        <w:t xml:space="preserve">) be a graph where </w:t>
+      </w:r>
+      <w:r>
+        <w:rPr>
+          <w:rFonts w:ascii="Times New Roman" w:hAnsi="Times New Roman" w:cs="Times New Roman"/>
+          <w:i/>
+          <w:iCs/>
+          <w:sz w:val="24"/>
+          <w:szCs w:val="24"/>
+        </w:rPr>
+        <w:t>V</w:t>
+      </w:r>
+      <w:r>
+        <w:rPr>
+          <w:rFonts w:ascii="Times New Roman" w:hAnsi="Times New Roman" w:cs="Times New Roman"/>
+          <w:sz w:val="24"/>
+          <w:szCs w:val="24"/>
+        </w:rPr>
+        <w:t xml:space="preserve"> = {1, …, </w:t>
+      </w:r>
+      <w:r>
+        <w:rPr>
+          <w:rFonts w:ascii="Times New Roman" w:hAnsi="Times New Roman" w:cs="Times New Roman"/>
+          <w:i/>
+          <w:iCs/>
+          <w:sz w:val="24"/>
+          <w:szCs w:val="24"/>
+        </w:rPr>
+        <w:t>n</w:t>
+      </w:r>
+      <w:r>
+        <w:rPr>
+          <w:rFonts w:ascii="Times New Roman" w:hAnsi="Times New Roman" w:cs="Times New Roman"/>
+          <w:sz w:val="24"/>
+          <w:szCs w:val="24"/>
+        </w:rPr>
+        <w:t xml:space="preserve">} is a set of vertices representing air drop locations with the airfield located at vertex 1, and </w:t>
+      </w:r>
+      <w:r>
+        <w:rPr>
+          <w:rFonts w:ascii="Times New Roman" w:hAnsi="Times New Roman" w:cs="Times New Roman"/>
+          <w:i/>
+          <w:iCs/>
+          <w:sz w:val="24"/>
+          <w:szCs w:val="24"/>
+        </w:rPr>
+        <w:t>A</w:t>
+      </w:r>
+      <w:r>
+        <w:rPr>
+          <w:rFonts w:ascii="Times New Roman" w:hAnsi="Times New Roman" w:cs="Times New Roman"/>
+          <w:sz w:val="24"/>
+          <w:szCs w:val="24"/>
+        </w:rPr>
+        <w:t xml:space="preserve"> is the set of arcs</w:t>
+      </w:r>
+      <w:r>
+        <w:rPr>
+          <w:rFonts w:ascii="Times New Roman" w:hAnsi="Times New Roman" w:cs="Times New Roman"/>
+          <w:sz w:val="24"/>
+          <w:szCs w:val="24"/>
+        </w:rPr>
+        <w:t xml:space="preserve"> between them</w:t>
+      </w:r>
+      <w:r>
+        <w:rPr>
+          <w:rFonts w:ascii="Times New Roman" w:hAnsi="Times New Roman" w:cs="Times New Roman"/>
+          <w:sz w:val="24"/>
+          <w:szCs w:val="24"/>
+        </w:rPr>
+        <w:t>.</w:t>
+      </w:r>
+      <w:r>
+        <w:rPr>
+          <w:rFonts w:ascii="Times New Roman" w:hAnsi="Times New Roman" w:cs="Times New Roman"/>
+          <w:sz w:val="24"/>
+          <w:szCs w:val="24"/>
+        </w:rPr>
+        <w:t xml:space="preserve"> </w:t>
+      </w:r>
+      <w:r>
+        <w:rPr>
+          <w:rFonts w:ascii="Times New Roman" w:hAnsi="Times New Roman" w:cs="Times New Roman"/>
+          <w:sz w:val="24"/>
+          <w:szCs w:val="24"/>
+        </w:rPr>
+        <w:t>E</w:t>
+      </w:r>
+      <w:r>
+        <w:rPr>
+          <w:rFonts w:ascii="Times New Roman" w:hAnsi="Times New Roman" w:cs="Times New Roman"/>
+          <w:sz w:val="24"/>
+          <w:szCs w:val="24"/>
+        </w:rPr>
+        <w:t>very arc (</w:t>
+      </w:r>
+      <w:r>
+        <w:rPr>
+          <w:rFonts w:ascii="Times New Roman" w:hAnsi="Times New Roman" w:cs="Times New Roman"/>
+          <w:i/>
+          <w:iCs/>
+          <w:sz w:val="24"/>
+          <w:szCs w:val="24"/>
+        </w:rPr>
+        <w:t>i, j</w:t>
+      </w:r>
+      <w:r>
+        <w:rPr>
+          <w:rFonts w:ascii="Times New Roman" w:hAnsi="Times New Roman" w:cs="Times New Roman"/>
+          <w:sz w:val="24"/>
+          <w:szCs w:val="24"/>
+        </w:rPr>
+        <w:t xml:space="preserve">) </w:t>
+      </w:r>
+      <w:r>
+        <w:rPr>
+          <w:rFonts w:ascii="Times New Roman" w:hAnsi="Times New Roman" w:cs="Times New Roman"/>
+          <w:i/>
+          <w:iCs/>
+          <w:sz w:val="24"/>
+          <w:szCs w:val="24"/>
+        </w:rPr>
+        <w:t>i</w:t>
+      </w:r>
+      <w:r>
+        <w:rPr>
+          <w:rFonts w:ascii="Times New Roman" w:hAnsi="Times New Roman" w:cs="Times New Roman"/>
+          <w:sz w:val="24"/>
+          <w:szCs w:val="24"/>
+        </w:rPr>
+        <w:t xml:space="preserve"> =/=</w:t>
+      </w:r>
+      <w:r>
+        <w:rPr>
+          <w:rFonts w:ascii="Times New Roman" w:hAnsi="Times New Roman" w:cs="Times New Roman"/>
+          <w:i/>
+          <w:iCs/>
+          <w:sz w:val="24"/>
+          <w:szCs w:val="24"/>
+        </w:rPr>
+        <w:t>j</w:t>
+      </w:r>
+      <w:r>
+        <w:rPr>
+          <w:rFonts w:ascii="Times New Roman" w:hAnsi="Times New Roman" w:cs="Times New Roman"/>
+          <w:sz w:val="24"/>
+          <w:szCs w:val="24"/>
+        </w:rPr>
+        <w:t xml:space="preserve"> is associated a non-negative cost matrix </w:t>
+      </w:r>
+      <w:r>
+        <w:rPr>
+          <w:rFonts w:ascii="Times New Roman" w:hAnsi="Times New Roman" w:cs="Times New Roman"/>
+          <w:i/>
+          <w:iCs/>
+          <w:sz w:val="24"/>
+          <w:szCs w:val="24"/>
+        </w:rPr>
+        <w:t>C</w:t>
+      </w:r>
+      <w:r>
+        <w:rPr>
+          <w:rFonts w:ascii="Times New Roman" w:hAnsi="Times New Roman" w:cs="Times New Roman"/>
+          <w:sz w:val="24"/>
+          <w:szCs w:val="24"/>
+        </w:rPr>
+        <w:t xml:space="preserve"> = (</w:t>
+      </w:r>
+      <w:r>
+        <w:rPr>
+          <w:rFonts w:ascii="Times New Roman" w:hAnsi="Times New Roman" w:cs="Times New Roman"/>
+          <w:i/>
+          <w:iCs/>
+          <w:sz w:val="24"/>
+          <w:szCs w:val="24"/>
+        </w:rPr>
+        <w:t>c</w:t>
+      </w:r>
+      <w:r>
+        <w:rPr>
+          <w:rFonts w:ascii="Times New Roman" w:hAnsi="Times New Roman" w:cs="Times New Roman"/>
+          <w:i/>
+          <w:iCs/>
+          <w:sz w:val="24"/>
+          <w:szCs w:val="24"/>
+          <w:vertAlign w:val="subscript"/>
+        </w:rPr>
+        <w:t>ij</w:t>
+      </w:r>
+      <w:r>
+        <w:rPr>
+          <w:rFonts w:ascii="Times New Roman" w:hAnsi="Times New Roman" w:cs="Times New Roman"/>
+          <w:sz w:val="24"/>
+          <w:szCs w:val="24"/>
+        </w:rPr>
+        <w:t>)</w:t>
+      </w:r>
+      <w:r>
+        <w:rPr>
+          <w:rFonts w:ascii="Times New Roman" w:hAnsi="Times New Roman" w:cs="Times New Roman"/>
+          <w:sz w:val="24"/>
+          <w:szCs w:val="24"/>
+        </w:rPr>
+        <w:t xml:space="preserve">. </w:t>
+      </w:r>
+      <w:r>
+        <w:rPr>
+          <w:rFonts w:ascii="Times New Roman" w:hAnsi="Times New Roman" w:cs="Times New Roman"/>
+          <w:sz w:val="24"/>
+          <w:szCs w:val="24"/>
+        </w:rPr>
+        <w:t xml:space="preserve">Let each vertex be assigned a set </w:t>
+      </w:r>
+      <w:r>
+        <w:rPr>
+          <w:rFonts w:ascii="Times New Roman" w:hAnsi="Times New Roman" w:cs="Times New Roman"/>
+          <w:i/>
+          <w:iCs/>
+          <w:sz w:val="24"/>
+          <w:szCs w:val="24"/>
+        </w:rPr>
+        <w:t>S</w:t>
+      </w:r>
+      <w:r>
+        <w:rPr>
+          <w:rFonts w:ascii="Times New Roman" w:hAnsi="Times New Roman" w:cs="Times New Roman"/>
+          <w:sz w:val="24"/>
+          <w:szCs w:val="24"/>
+        </w:rPr>
+        <w:t>,</w:t>
+      </w:r>
+      <w:r>
+        <w:rPr>
+          <w:rFonts w:ascii="Times New Roman" w:hAnsi="Times New Roman" w:cs="Times New Roman"/>
+          <w:i/>
+          <w:iCs/>
+          <w:sz w:val="24"/>
+          <w:szCs w:val="24"/>
+        </w:rPr>
+        <w:t xml:space="preserve"> </w:t>
+      </w:r>
+      <w:r>
+        <w:rPr>
+          <w:rFonts w:ascii="Times New Roman" w:hAnsi="Times New Roman" w:cs="Times New Roman"/>
+          <w:sz w:val="24"/>
+          <w:szCs w:val="24"/>
+        </w:rPr>
+        <w:t xml:space="preserve">of </w:t>
+      </w:r>
+      <w:r>
+        <w:rPr>
+          <w:rFonts w:ascii="Times New Roman" w:hAnsi="Times New Roman" w:cs="Times New Roman"/>
+          <w:i/>
+          <w:iCs/>
+          <w:sz w:val="24"/>
+          <w:szCs w:val="24"/>
+        </w:rPr>
+        <w:t>n</w:t>
+      </w:r>
+      <w:r>
+        <w:rPr>
+          <w:rFonts w:ascii="Times New Roman" w:hAnsi="Times New Roman" w:cs="Times New Roman"/>
+          <w:sz w:val="24"/>
+          <w:szCs w:val="24"/>
+        </w:rPr>
+        <w:t xml:space="preserve"> items, each with a weight </w:t>
+      </w:r>
+      <w:r>
+        <w:rPr>
+          <w:rFonts w:ascii="Times New Roman" w:hAnsi="Times New Roman" w:cs="Times New Roman"/>
+          <w:i/>
+          <w:iCs/>
+          <w:sz w:val="24"/>
+          <w:szCs w:val="24"/>
+        </w:rPr>
+        <w:t>w</w:t>
+      </w:r>
+      <w:r>
+        <w:rPr>
+          <w:rFonts w:ascii="Times New Roman" w:hAnsi="Times New Roman" w:cs="Times New Roman"/>
+          <w:i/>
+          <w:iCs/>
+          <w:sz w:val="24"/>
+          <w:szCs w:val="24"/>
+          <w:vertAlign w:val="subscript"/>
+        </w:rPr>
+        <w:t>i</w:t>
+      </w:r>
+      <w:r>
+        <w:rPr>
+          <w:rFonts w:ascii="Times New Roman" w:hAnsi="Times New Roman" w:cs="Times New Roman"/>
+          <w:sz w:val="24"/>
+          <w:szCs w:val="24"/>
+        </w:rPr>
+        <w:t xml:space="preserve"> and a value </w:t>
+      </w:r>
+      <w:r>
+        <w:rPr>
+          <w:rFonts w:ascii="Times New Roman" w:hAnsi="Times New Roman" w:cs="Times New Roman"/>
+          <w:i/>
+          <w:iCs/>
+          <w:sz w:val="24"/>
+          <w:szCs w:val="24"/>
+        </w:rPr>
+        <w:t>v</w:t>
+      </w:r>
+      <w:r>
+        <w:rPr>
+          <w:rFonts w:ascii="Times New Roman" w:hAnsi="Times New Roman" w:cs="Times New Roman"/>
+          <w:i/>
+          <w:iCs/>
+          <w:sz w:val="24"/>
+          <w:szCs w:val="24"/>
+          <w:vertAlign w:val="subscript"/>
+        </w:rPr>
+        <w:t>i</w:t>
+      </w:r>
+      <w:r>
+        <w:rPr>
+          <w:rFonts w:ascii="Times New Roman" w:hAnsi="Times New Roman" w:cs="Times New Roman"/>
+          <w:sz w:val="24"/>
+          <w:szCs w:val="24"/>
+        </w:rPr>
+        <w:t>.</w:t>
+      </w:r>
+      <w:r>
+        <w:rPr>
+          <w:rFonts w:ascii="Times New Roman" w:hAnsi="Times New Roman" w:cs="Times New Roman"/>
+          <w:sz w:val="24"/>
+          <w:szCs w:val="24"/>
+        </w:rPr>
+        <w:t xml:space="preserve"> Let P be a set of planes, each with a maximum cargo weight </w:t>
+      </w:r>
+      <w:r>
+        <w:rPr>
+          <w:rFonts w:ascii="Times New Roman" w:hAnsi="Times New Roman" w:cs="Times New Roman"/>
+          <w:i/>
+          <w:iCs/>
+          <w:sz w:val="24"/>
+          <w:szCs w:val="24"/>
+        </w:rPr>
+        <w:t>W</w:t>
+      </w:r>
+      <w:r>
+        <w:rPr>
+          <w:rFonts w:ascii="Times New Roman" w:hAnsi="Times New Roman" w:cs="Times New Roman"/>
+          <w:i/>
+          <w:iCs/>
+          <w:sz w:val="24"/>
+          <w:szCs w:val="24"/>
+          <w:vertAlign w:val="subscript"/>
+        </w:rPr>
+        <w:t>i</w:t>
+      </w:r>
+      <w:r>
+        <w:rPr>
+          <w:rFonts w:ascii="Times New Roman" w:hAnsi="Times New Roman" w:cs="Times New Roman"/>
+          <w:sz w:val="24"/>
+          <w:szCs w:val="24"/>
+        </w:rPr>
+        <w:t>.</w:t>
+      </w:r>
+      <w:r>
+        <w:rPr>
+          <w:rFonts w:ascii="Times New Roman" w:hAnsi="Times New Roman" w:cs="Times New Roman"/>
+          <w:sz w:val="24"/>
+          <w:szCs w:val="24"/>
+        </w:rPr>
+        <w:t xml:space="preserve"> Constraints: </w:t>
+      </w:r>
+      <w:r>
+        <w:rPr>
+          <w:rFonts w:ascii="Times New Roman" w:hAnsi="Times New Roman" w:cs="Times New Roman"/>
+          <w:sz w:val="24"/>
+          <w:szCs w:val="24"/>
+        </w:rPr>
+        <w:t xml:space="preserve"> </w:t>
+      </w:r>
+      <w:r>
+        <w:rPr>
+          <w:rFonts w:ascii="Times New Roman" w:hAnsi="Times New Roman" w:cs="Times New Roman"/>
+          <w:sz w:val="24"/>
+          <w:szCs w:val="24"/>
+        </w:rPr>
+        <w:t xml:space="preserve">(i) each air drop in </w:t>
+      </w:r>
+      <w:r>
+        <w:rPr>
+          <w:rFonts w:ascii="Times New Roman" w:hAnsi="Times New Roman" w:cs="Times New Roman"/>
+          <w:i/>
+          <w:iCs/>
+          <w:sz w:val="24"/>
+          <w:szCs w:val="24"/>
+        </w:rPr>
+        <w:t>V</w:t>
+      </w:r>
+      <w:r>
+        <w:rPr>
+          <w:rFonts w:ascii="Times New Roman" w:hAnsi="Times New Roman" w:cs="Times New Roman"/>
+          <w:sz w:val="24"/>
+          <w:szCs w:val="24"/>
+        </w:rPr>
+        <w:t>\{1} is visited exactly once by exactly one plane; (ii) all flight plans start and end at the airfield</w:t>
+      </w:r>
+      <w:r>
+        <w:rPr>
+          <w:rFonts w:ascii="Times New Roman" w:hAnsi="Times New Roman" w:cs="Times New Roman"/>
+          <w:sz w:val="24"/>
+          <w:szCs w:val="24"/>
+        </w:rPr>
+        <w:t xml:space="preserve">; (iii) </w:t>
+      </w:r>
+      <m:oMath>
+        <m:nary>
+          <m:naryPr>
+            <m:chr m:val="∑"/>
+            <m:limLoc m:val="undOvr"/>
+            <m:ctrlPr>
+              <w:rPr>
+                <w:rFonts w:ascii="Cambria Math" w:hAnsi="Cambria Math" w:cs="Times New Roman"/>
+                <w:i/>
+                <w:sz w:val="24"/>
+                <w:szCs w:val="24"/>
+              </w:rPr>
+            </m:ctrlPr>
+          </m:naryPr>
+          <m:sub>
+            <m:r>
+              <w:rPr>
+                <w:rFonts w:ascii="Cambria Math" w:hAnsi="Cambria Math" w:cs="Times New Roman"/>
+                <w:sz w:val="24"/>
+                <w:szCs w:val="24"/>
+              </w:rPr>
+              <m:t>i=1</m:t>
+            </m:r>
+          </m:sub>
+          <m:sup>
+            <m:r>
+              <w:rPr>
+                <w:rFonts w:ascii="Cambria Math" w:hAnsi="Cambria Math" w:cs="Times New Roman"/>
+                <w:sz w:val="24"/>
+                <w:szCs w:val="24"/>
+              </w:rPr>
+              <m:t>n</m:t>
+            </m:r>
+          </m:sup>
+          <m:e>
+            <m:sSub>
+              <m:sSubPr>
+                <m:ctrlPr>
+                  <w:rPr>
+                    <w:rFonts w:ascii="Cambria Math" w:hAnsi="Cambria Math" w:cs="Times New Roman"/>
+                    <w:i/>
+                    <w:sz w:val="24"/>
+                    <w:szCs w:val="24"/>
+                  </w:rPr>
+                </m:ctrlPr>
+              </m:sSubPr>
+              <m:e>
+                <m:r>
+                  <w:rPr>
+                    <w:rFonts w:ascii="Cambria Math" w:hAnsi="Cambria Math" w:cs="Times New Roman"/>
+                    <w:sz w:val="24"/>
+                    <w:szCs w:val="24"/>
+                  </w:rPr>
+                  <m:t>w</m:t>
+                </m:r>
+              </m:e>
+              <m:sub>
+                <m:r>
+                  <w:rPr>
+                    <w:rFonts w:ascii="Cambria Math" w:hAnsi="Cambria Math" w:cs="Times New Roman"/>
+                    <w:sz w:val="24"/>
+                    <w:szCs w:val="24"/>
+                  </w:rPr>
+                  <m:t>i</m:t>
+                </m:r>
+              </m:sub>
+            </m:sSub>
+            <m:r>
+              <w:rPr>
+                <w:rFonts w:ascii="Cambria Math" w:hAnsi="Cambria Math" w:cs="Times New Roman"/>
+                <w:sz w:val="24"/>
+                <w:szCs w:val="24"/>
+              </w:rPr>
+              <m:t xml:space="preserve"> ≤</m:t>
+            </m:r>
+            <m:sSub>
+              <m:sSubPr>
+                <m:ctrlPr>
+                  <w:rPr>
+                    <w:rFonts w:ascii="Cambria Math" w:hAnsi="Cambria Math" w:cs="Times New Roman"/>
+                    <w:i/>
+                    <w:sz w:val="24"/>
+                    <w:szCs w:val="24"/>
+                  </w:rPr>
+                </m:ctrlPr>
+              </m:sSubPr>
+              <m:e>
+                <m:r>
+                  <w:rPr>
+                    <w:rFonts w:ascii="Cambria Math" w:hAnsi="Cambria Math" w:cs="Times New Roman"/>
+                    <w:sz w:val="24"/>
+                    <w:szCs w:val="24"/>
+                  </w:rPr>
+                  <m:t>W</m:t>
+                </m:r>
+              </m:e>
+              <m:sub>
+                <m:r>
+                  <w:rPr>
+                    <w:rFonts w:ascii="Cambria Math" w:hAnsi="Cambria Math" w:cs="Times New Roman"/>
+                    <w:sz w:val="24"/>
+                    <w:szCs w:val="24"/>
+                  </w:rPr>
+                  <m:t>P</m:t>
+                </m:r>
+              </m:sub>
+            </m:sSub>
+          </m:e>
+        </m:nary>
+      </m:oMath>
+      <w:r>
+        <w:rPr>
+          <w:rFonts w:ascii="Times New Roman" w:hAnsi="Times New Roman" w:cs="Times New Roman"/>
+          <w:sz w:val="24"/>
+          <w:szCs w:val="24"/>
+        </w:rPr>
+        <w:t>. Objective: maximize total value and minimize total cost across all flight plans.</w:t>
       </w:r>
     </w:p>
     <w:sectPr>
@@ -489,6 +1769,21 @@
     <w:semiHidden/>
     <w:unhideWhenUsed/>
   </w:style>
+  <w:style w:type="character" w:customStyle="1" w:styleId="mwe-math-mathml-inline">
+    <w:name w:val="mwe-math-mathml-inline"/>
+    <w:basedOn w:val="DefaultParagraphFont"/>
+    <w:rsid w:val="00BC35B1"/>
+  </w:style>
+  <w:style w:type="character" w:styleId="PlaceholderText">
+    <w:name w:val="Placeholder Text"/>
+    <w:basedOn w:val="DefaultParagraphFont"/>
+    <w:uiPriority w:val="99"/>
+    <w:semiHidden/>
+    <w:rsid w:val="00BC35B1"/>
+    <w:rPr>
+      <w:color w:val="808080"/>
+    </w:rPr>
+  </w:style>
 </w:styles>
 </file>
 

</xml_diff>

<commit_message>
o update to proposal
</commit_message>
<xml_diff>
--- a/Project/Demore_CSCE686_ProjectProposal.docx
+++ b/Project/Demore_CSCE686_ProjectProposal.docx
@@ -77,25 +77,7 @@
           <w:szCs w:val="24"/>
         </w:rPr>
         <w:tab/>
-        <w:t xml:space="preserve">A </w:t>
-      </w:r>
-      <w:proofErr w:type="gramStart"/>
-      <w:r>
-        <w:rPr>
-          <w:rFonts w:ascii="Times New Roman" w:hAnsi="Times New Roman" w:cs="Times New Roman"/>
-          <w:sz w:val="24"/>
-          <w:szCs w:val="24"/>
-        </w:rPr>
-        <w:t>real world</w:t>
-      </w:r>
-      <w:proofErr w:type="gramEnd"/>
-      <w:r>
-        <w:rPr>
-          <w:rFonts w:ascii="Times New Roman" w:hAnsi="Times New Roman" w:cs="Times New Roman"/>
-          <w:sz w:val="24"/>
-          <w:szCs w:val="24"/>
-        </w:rPr>
-        <w:t xml:space="preserve"> problem that incorporates two different NP-Complete problem models is </w:t>
+        <w:t xml:space="preserve">A real world problem that incorporates two different NP-Complete problem models is </w:t>
       </w:r>
       <w:proofErr w:type="spellStart"/>
       <w:r>
@@ -503,39 +485,7 @@
           <w:sz w:val="24"/>
           <w:szCs w:val="24"/>
         </w:rPr>
-        <w:t xml:space="preserve">} is a set of vertices representing </w:t>
-      </w:r>
-      <w:r>
-        <w:rPr>
-          <w:rFonts w:ascii="Times New Roman" w:hAnsi="Times New Roman" w:cs="Times New Roman"/>
-          <w:sz w:val="24"/>
-          <w:szCs w:val="24"/>
-        </w:rPr>
-        <w:t>air drop locations</w:t>
-      </w:r>
-      <w:r>
-        <w:rPr>
-          <w:rFonts w:ascii="Times New Roman" w:hAnsi="Times New Roman" w:cs="Times New Roman"/>
-          <w:sz w:val="24"/>
-          <w:szCs w:val="24"/>
-        </w:rPr>
-        <w:t xml:space="preserve"> with the </w:t>
-      </w:r>
-      <w:r>
-        <w:rPr>
-          <w:rFonts w:ascii="Times New Roman" w:hAnsi="Times New Roman" w:cs="Times New Roman"/>
-          <w:sz w:val="24"/>
-          <w:szCs w:val="24"/>
-        </w:rPr>
-        <w:t>airfield</w:t>
-      </w:r>
-      <w:r>
-        <w:rPr>
-          <w:rFonts w:ascii="Times New Roman" w:hAnsi="Times New Roman" w:cs="Times New Roman"/>
-          <w:sz w:val="24"/>
-          <w:szCs w:val="24"/>
-        </w:rPr>
-        <w:t xml:space="preserve"> located at vertex 1, and </w:t>
+        <w:t xml:space="preserve">} is a set of vertices representing air drop locations with the airfield located at vertex 1, and </w:t>
       </w:r>
       <w:r>
         <w:rPr>
@@ -688,23 +638,7 @@
           <w:sz w:val="24"/>
           <w:szCs w:val="24"/>
         </w:rPr>
-        <w:t xml:space="preserve">) each </w:t>
-      </w:r>
-      <w:r>
-        <w:rPr>
-          <w:rFonts w:ascii="Times New Roman" w:hAnsi="Times New Roman" w:cs="Times New Roman"/>
-          <w:sz w:val="24"/>
-          <w:szCs w:val="24"/>
-        </w:rPr>
-        <w:t>air drop</w:t>
-      </w:r>
-      <w:r>
-        <w:rPr>
-          <w:rFonts w:ascii="Times New Roman" w:hAnsi="Times New Roman" w:cs="Times New Roman"/>
-          <w:sz w:val="24"/>
-          <w:szCs w:val="24"/>
-        </w:rPr>
-        <w:t xml:space="preserve"> in </w:t>
+        <w:t xml:space="preserve">) each air drop in </w:t>
       </w:r>
       <w:r>
         <w:rPr>
@@ -716,39 +650,13 @@
         </w:rPr>
         <w:t>V</w:t>
       </w:r>
-      <w:proofErr w:type="gramStart"/>
-      <w:r>
-        <w:rPr>
-          <w:rFonts w:ascii="Times New Roman" w:hAnsi="Times New Roman" w:cs="Times New Roman"/>
-          <w:sz w:val="24"/>
-          <w:szCs w:val="24"/>
-        </w:rPr>
-        <w:t>\{</w:t>
-      </w:r>
-      <w:proofErr w:type="gramEnd"/>
-      <w:r>
-        <w:rPr>
-          <w:rFonts w:ascii="Times New Roman" w:hAnsi="Times New Roman" w:cs="Times New Roman"/>
-          <w:sz w:val="24"/>
-          <w:szCs w:val="24"/>
-        </w:rPr>
-        <w:t xml:space="preserve">1} is visited exactly once by exactly one </w:t>
-      </w:r>
-      <w:r>
-        <w:rPr>
-          <w:rFonts w:ascii="Times New Roman" w:hAnsi="Times New Roman" w:cs="Times New Roman"/>
-          <w:sz w:val="24"/>
-          <w:szCs w:val="24"/>
-        </w:rPr>
-        <w:t>plane</w:t>
-      </w:r>
-      <w:r>
-        <w:rPr>
-          <w:rFonts w:ascii="Times New Roman" w:hAnsi="Times New Roman" w:cs="Times New Roman"/>
-          <w:sz w:val="24"/>
-          <w:szCs w:val="24"/>
-        </w:rPr>
-        <w:t xml:space="preserve">; (ii) all </w:t>
+      <w:r>
+        <w:rPr>
+          <w:rFonts w:ascii="Times New Roman" w:hAnsi="Times New Roman" w:cs="Times New Roman"/>
+          <w:sz w:val="24"/>
+          <w:szCs w:val="24"/>
+        </w:rPr>
+        <w:t xml:space="preserve">\{1} is visited exactly once by exactly one plane; (ii) all </w:t>
       </w:r>
       <w:r>
         <w:rPr>
@@ -938,15 +846,246 @@
           <w:sz w:val="24"/>
           <w:szCs w:val="24"/>
         </w:rPr>
-        <w:t xml:space="preserve"> is the set of arcs</w:t>
-      </w:r>
-      <w:r>
-        <w:rPr>
-          <w:rFonts w:ascii="Times New Roman" w:hAnsi="Times New Roman" w:cs="Times New Roman"/>
-          <w:sz w:val="24"/>
-          <w:szCs w:val="24"/>
-        </w:rPr>
-        <w:t xml:space="preserve"> between them</w:t>
+        <w:t xml:space="preserve"> is the set of arcs between them. </w:t>
+      </w:r>
+      <w:r>
+        <w:rPr>
+          <w:rFonts w:ascii="Times New Roman" w:hAnsi="Times New Roman" w:cs="Times New Roman"/>
+          <w:sz w:val="24"/>
+          <w:szCs w:val="24"/>
+        </w:rPr>
+        <w:t>Every arc (</w:t>
+      </w:r>
+      <w:proofErr w:type="spellStart"/>
+      <w:r>
+        <w:rPr>
+          <w:rFonts w:ascii="Times New Roman" w:hAnsi="Times New Roman" w:cs="Times New Roman"/>
+          <w:i/>
+          <w:iCs/>
+          <w:sz w:val="24"/>
+          <w:szCs w:val="24"/>
+        </w:rPr>
+        <w:t>i</w:t>
+      </w:r>
+      <w:proofErr w:type="spellEnd"/>
+      <w:r>
+        <w:rPr>
+          <w:rFonts w:ascii="Times New Roman" w:hAnsi="Times New Roman" w:cs="Times New Roman"/>
+          <w:i/>
+          <w:iCs/>
+          <w:sz w:val="24"/>
+          <w:szCs w:val="24"/>
+        </w:rPr>
+        <w:t>, j</w:t>
+      </w:r>
+      <w:r>
+        <w:rPr>
+          <w:rFonts w:ascii="Times New Roman" w:hAnsi="Times New Roman" w:cs="Times New Roman"/>
+          <w:sz w:val="24"/>
+          <w:szCs w:val="24"/>
+        </w:rPr>
+        <w:t xml:space="preserve">) </w:t>
+      </w:r>
+      <w:proofErr w:type="spellStart"/>
+      <w:r>
+        <w:rPr>
+          <w:rFonts w:ascii="Times New Roman" w:hAnsi="Times New Roman" w:cs="Times New Roman"/>
+          <w:i/>
+          <w:iCs/>
+          <w:sz w:val="24"/>
+          <w:szCs w:val="24"/>
+        </w:rPr>
+        <w:t>i</w:t>
+      </w:r>
+      <w:proofErr w:type="spellEnd"/>
+      <w:r>
+        <w:rPr>
+          <w:rFonts w:ascii="Times New Roman" w:hAnsi="Times New Roman" w:cs="Times New Roman"/>
+          <w:sz w:val="24"/>
+          <w:szCs w:val="24"/>
+        </w:rPr>
+        <w:t xml:space="preserve"> =/=</w:t>
+      </w:r>
+      <w:r>
+        <w:rPr>
+          <w:rFonts w:ascii="Times New Roman" w:hAnsi="Times New Roman" w:cs="Times New Roman"/>
+          <w:i/>
+          <w:iCs/>
+          <w:sz w:val="24"/>
+          <w:szCs w:val="24"/>
+        </w:rPr>
+        <w:t>j</w:t>
+      </w:r>
+      <w:r>
+        <w:rPr>
+          <w:rFonts w:ascii="Times New Roman" w:hAnsi="Times New Roman" w:cs="Times New Roman"/>
+          <w:sz w:val="24"/>
+          <w:szCs w:val="24"/>
+        </w:rPr>
+        <w:t xml:space="preserve"> is associated a non-negative cost matrix </w:t>
+      </w:r>
+      <w:r>
+        <w:rPr>
+          <w:rFonts w:ascii="Times New Roman" w:hAnsi="Times New Roman" w:cs="Times New Roman"/>
+          <w:i/>
+          <w:iCs/>
+          <w:sz w:val="24"/>
+          <w:szCs w:val="24"/>
+        </w:rPr>
+        <w:t>C</w:t>
+      </w:r>
+      <w:r>
+        <w:rPr>
+          <w:rFonts w:ascii="Times New Roman" w:hAnsi="Times New Roman" w:cs="Times New Roman"/>
+          <w:sz w:val="24"/>
+          <w:szCs w:val="24"/>
+        </w:rPr>
+        <w:t xml:space="preserve"> = (</w:t>
+      </w:r>
+      <w:proofErr w:type="spellStart"/>
+      <w:r>
+        <w:rPr>
+          <w:rFonts w:ascii="Times New Roman" w:hAnsi="Times New Roman" w:cs="Times New Roman"/>
+          <w:i/>
+          <w:iCs/>
+          <w:sz w:val="24"/>
+          <w:szCs w:val="24"/>
+        </w:rPr>
+        <w:t>c</w:t>
+      </w:r>
+      <w:r>
+        <w:rPr>
+          <w:rFonts w:ascii="Times New Roman" w:hAnsi="Times New Roman" w:cs="Times New Roman"/>
+          <w:i/>
+          <w:iCs/>
+          <w:sz w:val="24"/>
+          <w:szCs w:val="24"/>
+          <w:vertAlign w:val="subscript"/>
+        </w:rPr>
+        <w:t>ij</w:t>
+      </w:r>
+      <w:proofErr w:type="spellEnd"/>
+      <w:r>
+        <w:rPr>
+          <w:rFonts w:ascii="Times New Roman" w:hAnsi="Times New Roman" w:cs="Times New Roman"/>
+          <w:sz w:val="24"/>
+          <w:szCs w:val="24"/>
+        </w:rPr>
+        <w:t xml:space="preserve">). </w:t>
+      </w:r>
+      <w:r>
+        <w:rPr>
+          <w:rFonts w:ascii="Times New Roman" w:hAnsi="Times New Roman" w:cs="Times New Roman"/>
+          <w:sz w:val="24"/>
+          <w:szCs w:val="24"/>
+        </w:rPr>
+        <w:t xml:space="preserve">Let each vertex be assigned a set </w:t>
+      </w:r>
+      <w:r>
+        <w:rPr>
+          <w:rFonts w:ascii="Times New Roman" w:hAnsi="Times New Roman" w:cs="Times New Roman"/>
+          <w:i/>
+          <w:iCs/>
+          <w:sz w:val="24"/>
+          <w:szCs w:val="24"/>
+        </w:rPr>
+        <w:t>S</w:t>
+      </w:r>
+      <w:r>
+        <w:rPr>
+          <w:rFonts w:ascii="Times New Roman" w:hAnsi="Times New Roman" w:cs="Times New Roman"/>
+          <w:sz w:val="24"/>
+          <w:szCs w:val="24"/>
+        </w:rPr>
+        <w:t>,</w:t>
+      </w:r>
+      <w:r>
+        <w:rPr>
+          <w:rFonts w:ascii="Times New Roman" w:hAnsi="Times New Roman" w:cs="Times New Roman"/>
+          <w:i/>
+          <w:iCs/>
+          <w:sz w:val="24"/>
+          <w:szCs w:val="24"/>
+        </w:rPr>
+        <w:t xml:space="preserve"> </w:t>
+      </w:r>
+      <w:r>
+        <w:rPr>
+          <w:rFonts w:ascii="Times New Roman" w:hAnsi="Times New Roman" w:cs="Times New Roman"/>
+          <w:sz w:val="24"/>
+          <w:szCs w:val="24"/>
+        </w:rPr>
+        <w:t xml:space="preserve">of </w:t>
+      </w:r>
+      <w:r>
+        <w:rPr>
+          <w:rFonts w:ascii="Times New Roman" w:hAnsi="Times New Roman" w:cs="Times New Roman"/>
+          <w:i/>
+          <w:iCs/>
+          <w:sz w:val="24"/>
+          <w:szCs w:val="24"/>
+        </w:rPr>
+        <w:t>n</w:t>
+      </w:r>
+      <w:r>
+        <w:rPr>
+          <w:rFonts w:ascii="Times New Roman" w:hAnsi="Times New Roman" w:cs="Times New Roman"/>
+          <w:sz w:val="24"/>
+          <w:szCs w:val="24"/>
+        </w:rPr>
+        <w:t xml:space="preserve"> items, each with a weight </w:t>
+      </w:r>
+      <w:proofErr w:type="spellStart"/>
+      <w:r>
+        <w:rPr>
+          <w:rFonts w:ascii="Times New Roman" w:hAnsi="Times New Roman" w:cs="Times New Roman"/>
+          <w:i/>
+          <w:iCs/>
+          <w:sz w:val="24"/>
+          <w:szCs w:val="24"/>
+        </w:rPr>
+        <w:t>w</w:t>
+      </w:r>
+      <w:r>
+        <w:rPr>
+          <w:rFonts w:ascii="Times New Roman" w:hAnsi="Times New Roman" w:cs="Times New Roman"/>
+          <w:i/>
+          <w:iCs/>
+          <w:sz w:val="24"/>
+          <w:szCs w:val="24"/>
+          <w:vertAlign w:val="subscript"/>
+        </w:rPr>
+        <w:t>i</w:t>
+      </w:r>
+      <w:proofErr w:type="spellEnd"/>
+      <w:r>
+        <w:rPr>
+          <w:rFonts w:ascii="Times New Roman" w:hAnsi="Times New Roman" w:cs="Times New Roman"/>
+          <w:sz w:val="24"/>
+          <w:szCs w:val="24"/>
+        </w:rPr>
+        <w:t xml:space="preserve"> and a value </w:t>
+      </w:r>
+      <w:r>
+        <w:rPr>
+          <w:rFonts w:ascii="Times New Roman" w:hAnsi="Times New Roman" w:cs="Times New Roman"/>
+          <w:i/>
+          <w:iCs/>
+          <w:sz w:val="24"/>
+          <w:szCs w:val="24"/>
+        </w:rPr>
+        <w:t>v</w:t>
+      </w:r>
+      <w:r>
+        <w:rPr>
+          <w:rFonts w:ascii="Times New Roman" w:hAnsi="Times New Roman" w:cs="Times New Roman"/>
+          <w:i/>
+          <w:iCs/>
+          <w:sz w:val="24"/>
+          <w:szCs w:val="24"/>
+          <w:vertAlign w:val="subscript"/>
+        </w:rPr>
+        <w:t>i</w:t>
       </w:r>
       <w:r>
         <w:rPr>
@@ -962,30 +1101,57 @@
           <w:sz w:val="24"/>
           <w:szCs w:val="24"/>
         </w:rPr>
-        <w:t xml:space="preserve"> </w:t>
-      </w:r>
-      <w:r>
-        <w:rPr>
-          <w:rFonts w:ascii="Times New Roman" w:hAnsi="Times New Roman" w:cs="Times New Roman"/>
-          <w:sz w:val="24"/>
-          <w:szCs w:val="24"/>
-        </w:rPr>
-        <w:t>E</w:t>
-      </w:r>
-      <w:r>
-        <w:rPr>
-          <w:rFonts w:ascii="Times New Roman" w:hAnsi="Times New Roman" w:cs="Times New Roman"/>
-          <w:sz w:val="24"/>
-          <w:szCs w:val="24"/>
-        </w:rPr>
-        <w:t>very arc (</w:t>
+        <w:t xml:space="preserve"> Let P be a set of planes, each with a maximum cargo weight </w:t>
+      </w:r>
+      <w:r>
+        <w:rPr>
+          <w:rFonts w:ascii="Times New Roman" w:hAnsi="Times New Roman" w:cs="Times New Roman"/>
+          <w:i/>
+          <w:iCs/>
+          <w:sz w:val="24"/>
+          <w:szCs w:val="24"/>
+        </w:rPr>
+        <w:t>W</w:t>
+      </w:r>
+      <w:r>
+        <w:rPr>
+          <w:rFonts w:ascii="Times New Roman" w:hAnsi="Times New Roman" w:cs="Times New Roman"/>
+          <w:i/>
+          <w:iCs/>
+          <w:sz w:val="24"/>
+          <w:szCs w:val="24"/>
+          <w:vertAlign w:val="subscript"/>
+        </w:rPr>
+        <w:t>i</w:t>
+      </w:r>
+      <w:r>
+        <w:rPr>
+          <w:rFonts w:ascii="Times New Roman" w:hAnsi="Times New Roman" w:cs="Times New Roman"/>
+          <w:sz w:val="24"/>
+          <w:szCs w:val="24"/>
+        </w:rPr>
+        <w:t>.</w:t>
+      </w:r>
+      <w:r>
+        <w:rPr>
+          <w:rFonts w:ascii="Times New Roman" w:hAnsi="Times New Roman" w:cs="Times New Roman"/>
+          <w:sz w:val="24"/>
+          <w:szCs w:val="24"/>
+        </w:rPr>
+        <w:t xml:space="preserve"> Constraints: </w:t>
+      </w:r>
+      <w:r>
+        <w:rPr>
+          <w:rFonts w:ascii="Times New Roman" w:hAnsi="Times New Roman" w:cs="Times New Roman"/>
+          <w:sz w:val="24"/>
+          <w:szCs w:val="24"/>
+        </w:rPr>
+        <w:t xml:space="preserve"> (</w:t>
       </w:r>
       <w:proofErr w:type="spellStart"/>
       <w:r>
         <w:rPr>
           <w:rFonts w:ascii="Times New Roman" w:hAnsi="Times New Roman" w:cs="Times New Roman"/>
-          <w:i/>
-          <w:iCs/>
           <w:sz w:val="24"/>
           <w:szCs w:val="24"/>
         </w:rPr>
@@ -995,312 +1161,6 @@
       <w:r>
         <w:rPr>
           <w:rFonts w:ascii="Times New Roman" w:hAnsi="Times New Roman" w:cs="Times New Roman"/>
-          <w:i/>
-          <w:iCs/>
-          <w:sz w:val="24"/>
-          <w:szCs w:val="24"/>
-        </w:rPr>
-        <w:t>, j</w:t>
-      </w:r>
-      <w:r>
-        <w:rPr>
-          <w:rFonts w:ascii="Times New Roman" w:hAnsi="Times New Roman" w:cs="Times New Roman"/>
-          <w:sz w:val="24"/>
-          <w:szCs w:val="24"/>
-        </w:rPr>
-        <w:t xml:space="preserve">) </w:t>
-      </w:r>
-      <w:proofErr w:type="spellStart"/>
-      <w:r>
-        <w:rPr>
-          <w:rFonts w:ascii="Times New Roman" w:hAnsi="Times New Roman" w:cs="Times New Roman"/>
-          <w:i/>
-          <w:iCs/>
-          <w:sz w:val="24"/>
-          <w:szCs w:val="24"/>
-        </w:rPr>
-        <w:t>i</w:t>
-      </w:r>
-      <w:proofErr w:type="spellEnd"/>
-      <w:r>
-        <w:rPr>
-          <w:rFonts w:ascii="Times New Roman" w:hAnsi="Times New Roman" w:cs="Times New Roman"/>
-          <w:sz w:val="24"/>
-          <w:szCs w:val="24"/>
-        </w:rPr>
-        <w:t xml:space="preserve"> =/=</w:t>
-      </w:r>
-      <w:r>
-        <w:rPr>
-          <w:rFonts w:ascii="Times New Roman" w:hAnsi="Times New Roman" w:cs="Times New Roman"/>
-          <w:i/>
-          <w:iCs/>
-          <w:sz w:val="24"/>
-          <w:szCs w:val="24"/>
-        </w:rPr>
-        <w:t>j</w:t>
-      </w:r>
-      <w:r>
-        <w:rPr>
-          <w:rFonts w:ascii="Times New Roman" w:hAnsi="Times New Roman" w:cs="Times New Roman"/>
-          <w:sz w:val="24"/>
-          <w:szCs w:val="24"/>
-        </w:rPr>
-        <w:t xml:space="preserve"> is associated a non-negative cost matrix </w:t>
-      </w:r>
-      <w:r>
-        <w:rPr>
-          <w:rFonts w:ascii="Times New Roman" w:hAnsi="Times New Roman" w:cs="Times New Roman"/>
-          <w:i/>
-          <w:iCs/>
-          <w:sz w:val="24"/>
-          <w:szCs w:val="24"/>
-        </w:rPr>
-        <w:t>C</w:t>
-      </w:r>
-      <w:r>
-        <w:rPr>
-          <w:rFonts w:ascii="Times New Roman" w:hAnsi="Times New Roman" w:cs="Times New Roman"/>
-          <w:sz w:val="24"/>
-          <w:szCs w:val="24"/>
-        </w:rPr>
-        <w:t xml:space="preserve"> = (</w:t>
-      </w:r>
-      <w:proofErr w:type="spellStart"/>
-      <w:r>
-        <w:rPr>
-          <w:rFonts w:ascii="Times New Roman" w:hAnsi="Times New Roman" w:cs="Times New Roman"/>
-          <w:i/>
-          <w:iCs/>
-          <w:sz w:val="24"/>
-          <w:szCs w:val="24"/>
-        </w:rPr>
-        <w:t>c</w:t>
-      </w:r>
-      <w:r>
-        <w:rPr>
-          <w:rFonts w:ascii="Times New Roman" w:hAnsi="Times New Roman" w:cs="Times New Roman"/>
-          <w:i/>
-          <w:iCs/>
-          <w:sz w:val="24"/>
-          <w:szCs w:val="24"/>
-          <w:vertAlign w:val="subscript"/>
-        </w:rPr>
-        <w:t>ij</w:t>
-      </w:r>
-      <w:proofErr w:type="spellEnd"/>
-      <w:r>
-        <w:rPr>
-          <w:rFonts w:ascii="Times New Roman" w:hAnsi="Times New Roman" w:cs="Times New Roman"/>
-          <w:sz w:val="24"/>
-          <w:szCs w:val="24"/>
-        </w:rPr>
-        <w:t>)</w:t>
-      </w:r>
-      <w:r>
-        <w:rPr>
-          <w:rFonts w:ascii="Times New Roman" w:hAnsi="Times New Roman" w:cs="Times New Roman"/>
-          <w:sz w:val="24"/>
-          <w:szCs w:val="24"/>
-        </w:rPr>
-        <w:t xml:space="preserve">. </w:t>
-      </w:r>
-      <w:r>
-        <w:rPr>
-          <w:rFonts w:ascii="Times New Roman" w:hAnsi="Times New Roman" w:cs="Times New Roman"/>
-          <w:sz w:val="24"/>
-          <w:szCs w:val="24"/>
-        </w:rPr>
-        <w:t xml:space="preserve">Let each vertex be assigned a set </w:t>
-      </w:r>
-      <w:r>
-        <w:rPr>
-          <w:rFonts w:ascii="Times New Roman" w:hAnsi="Times New Roman" w:cs="Times New Roman"/>
-          <w:i/>
-          <w:iCs/>
-          <w:sz w:val="24"/>
-          <w:szCs w:val="24"/>
-        </w:rPr>
-        <w:t>S</w:t>
-      </w:r>
-      <w:r>
-        <w:rPr>
-          <w:rFonts w:ascii="Times New Roman" w:hAnsi="Times New Roman" w:cs="Times New Roman"/>
-          <w:sz w:val="24"/>
-          <w:szCs w:val="24"/>
-        </w:rPr>
-        <w:t>,</w:t>
-      </w:r>
-      <w:r>
-        <w:rPr>
-          <w:rFonts w:ascii="Times New Roman" w:hAnsi="Times New Roman" w:cs="Times New Roman"/>
-          <w:i/>
-          <w:iCs/>
-          <w:sz w:val="24"/>
-          <w:szCs w:val="24"/>
-        </w:rPr>
-        <w:t xml:space="preserve"> </w:t>
-      </w:r>
-      <w:r>
-        <w:rPr>
-          <w:rFonts w:ascii="Times New Roman" w:hAnsi="Times New Roman" w:cs="Times New Roman"/>
-          <w:sz w:val="24"/>
-          <w:szCs w:val="24"/>
-        </w:rPr>
-        <w:t xml:space="preserve">of </w:t>
-      </w:r>
-      <w:r>
-        <w:rPr>
-          <w:rFonts w:ascii="Times New Roman" w:hAnsi="Times New Roman" w:cs="Times New Roman"/>
-          <w:i/>
-          <w:iCs/>
-          <w:sz w:val="24"/>
-          <w:szCs w:val="24"/>
-        </w:rPr>
-        <w:t>n</w:t>
-      </w:r>
-      <w:r>
-        <w:rPr>
-          <w:rFonts w:ascii="Times New Roman" w:hAnsi="Times New Roman" w:cs="Times New Roman"/>
-          <w:sz w:val="24"/>
-          <w:szCs w:val="24"/>
-        </w:rPr>
-        <w:t xml:space="preserve"> items, each with a weight </w:t>
-      </w:r>
-      <w:proofErr w:type="spellStart"/>
-      <w:r>
-        <w:rPr>
-          <w:rFonts w:ascii="Times New Roman" w:hAnsi="Times New Roman" w:cs="Times New Roman"/>
-          <w:i/>
-          <w:iCs/>
-          <w:sz w:val="24"/>
-          <w:szCs w:val="24"/>
-        </w:rPr>
-        <w:t>w</w:t>
-      </w:r>
-      <w:r>
-        <w:rPr>
-          <w:rFonts w:ascii="Times New Roman" w:hAnsi="Times New Roman" w:cs="Times New Roman"/>
-          <w:i/>
-          <w:iCs/>
-          <w:sz w:val="24"/>
-          <w:szCs w:val="24"/>
-          <w:vertAlign w:val="subscript"/>
-        </w:rPr>
-        <w:t>i</w:t>
-      </w:r>
-      <w:proofErr w:type="spellEnd"/>
-      <w:r>
-        <w:rPr>
-          <w:rFonts w:ascii="Times New Roman" w:hAnsi="Times New Roman" w:cs="Times New Roman"/>
-          <w:sz w:val="24"/>
-          <w:szCs w:val="24"/>
-        </w:rPr>
-        <w:t xml:space="preserve"> and a value </w:t>
-      </w:r>
-      <w:r>
-        <w:rPr>
-          <w:rFonts w:ascii="Times New Roman" w:hAnsi="Times New Roman" w:cs="Times New Roman"/>
-          <w:i/>
-          <w:iCs/>
-          <w:sz w:val="24"/>
-          <w:szCs w:val="24"/>
-        </w:rPr>
-        <w:t>v</w:t>
-      </w:r>
-      <w:r>
-        <w:rPr>
-          <w:rFonts w:ascii="Times New Roman" w:hAnsi="Times New Roman" w:cs="Times New Roman"/>
-          <w:i/>
-          <w:iCs/>
-          <w:sz w:val="24"/>
-          <w:szCs w:val="24"/>
-          <w:vertAlign w:val="subscript"/>
-        </w:rPr>
-        <w:t>i</w:t>
-      </w:r>
-      <w:r>
-        <w:rPr>
-          <w:rFonts w:ascii="Times New Roman" w:hAnsi="Times New Roman" w:cs="Times New Roman"/>
-          <w:sz w:val="24"/>
-          <w:szCs w:val="24"/>
-        </w:rPr>
-        <w:t>.</w:t>
-      </w:r>
-      <w:r>
-        <w:rPr>
-          <w:rFonts w:ascii="Times New Roman" w:hAnsi="Times New Roman" w:cs="Times New Roman"/>
-          <w:sz w:val="24"/>
-          <w:szCs w:val="24"/>
-        </w:rPr>
-        <w:t xml:space="preserve"> Let P be a set of planes, each with a maximum cargo weight </w:t>
-      </w:r>
-      <w:r>
-        <w:rPr>
-          <w:rFonts w:ascii="Times New Roman" w:hAnsi="Times New Roman" w:cs="Times New Roman"/>
-          <w:i/>
-          <w:iCs/>
-          <w:sz w:val="24"/>
-          <w:szCs w:val="24"/>
-        </w:rPr>
-        <w:t>W</w:t>
-      </w:r>
-      <w:r>
-        <w:rPr>
-          <w:rFonts w:ascii="Times New Roman" w:hAnsi="Times New Roman" w:cs="Times New Roman"/>
-          <w:i/>
-          <w:iCs/>
-          <w:sz w:val="24"/>
-          <w:szCs w:val="24"/>
-          <w:vertAlign w:val="subscript"/>
-        </w:rPr>
-        <w:t>i</w:t>
-      </w:r>
-      <w:r>
-        <w:rPr>
-          <w:rFonts w:ascii="Times New Roman" w:hAnsi="Times New Roman" w:cs="Times New Roman"/>
-          <w:sz w:val="24"/>
-          <w:szCs w:val="24"/>
-        </w:rPr>
-        <w:t>.</w:t>
-      </w:r>
-      <w:r>
-        <w:rPr>
-          <w:rFonts w:ascii="Times New Roman" w:hAnsi="Times New Roman" w:cs="Times New Roman"/>
-          <w:sz w:val="24"/>
-          <w:szCs w:val="24"/>
-        </w:rPr>
-        <w:t xml:space="preserve"> Constraints: </w:t>
-      </w:r>
-      <w:r>
-        <w:rPr>
-          <w:rFonts w:ascii="Times New Roman" w:hAnsi="Times New Roman" w:cs="Times New Roman"/>
-          <w:sz w:val="24"/>
-          <w:szCs w:val="24"/>
-        </w:rPr>
-        <w:t xml:space="preserve"> </w:t>
-      </w:r>
-      <w:r>
-        <w:rPr>
-          <w:rFonts w:ascii="Times New Roman" w:hAnsi="Times New Roman" w:cs="Times New Roman"/>
-          <w:sz w:val="24"/>
-          <w:szCs w:val="24"/>
-        </w:rPr>
-        <w:t>(</w:t>
-      </w:r>
-      <w:proofErr w:type="spellStart"/>
-      <w:r>
-        <w:rPr>
-          <w:rFonts w:ascii="Times New Roman" w:hAnsi="Times New Roman" w:cs="Times New Roman"/>
-          <w:sz w:val="24"/>
-          <w:szCs w:val="24"/>
-        </w:rPr>
-        <w:t>i</w:t>
-      </w:r>
-      <w:proofErr w:type="spellEnd"/>
-      <w:r>
-        <w:rPr>
-          <w:rFonts w:ascii="Times New Roman" w:hAnsi="Times New Roman" w:cs="Times New Roman"/>
           <w:sz w:val="24"/>
           <w:szCs w:val="24"/>
         </w:rPr>
@@ -1322,15 +1182,7 @@
           <w:sz w:val="24"/>
           <w:szCs w:val="24"/>
         </w:rPr>
-        <w:t>\{1} is visited exactly once by exactly one plane; (ii) all flight plans start and end at the airfield</w:t>
-      </w:r>
-      <w:r>
-        <w:rPr>
-          <w:rFonts w:ascii="Times New Roman" w:hAnsi="Times New Roman" w:cs="Times New Roman"/>
-          <w:sz w:val="24"/>
-          <w:szCs w:val="24"/>
-        </w:rPr>
-        <w:t xml:space="preserve">; (iii) </w:t>
+        <w:t xml:space="preserve">\{1} is visited exactly once by exactly one plane; (ii) all flight plans start and end at the airfield; (iii) </w:t>
       </w:r>
       <m:oMath>
         <m:nary>
@@ -1466,49 +1318,55 @@
           <w:szCs w:val="24"/>
         </w:rPr>
         <w:tab/>
-        <w:t xml:space="preserve">The search landscape for these problems entail computing the knapsack problem and then the vehicle routing problem for each plane, for each combination </w:t>
-      </w:r>
-      <w:r>
-        <w:rPr>
-          <w:rFonts w:ascii="Times New Roman" w:hAnsi="Times New Roman" w:cs="Times New Roman"/>
-          <w:sz w:val="24"/>
-          <w:szCs w:val="24"/>
-        </w:rPr>
-        <w:t xml:space="preserve">of air drops </w:t>
-      </w:r>
-      <w:r>
-        <w:rPr>
-          <w:rFonts w:ascii="Times New Roman" w:hAnsi="Times New Roman" w:cs="Times New Roman"/>
-          <w:sz w:val="24"/>
-          <w:szCs w:val="24"/>
-        </w:rPr>
-        <w:t>that can satisfy the knapsack problem. A heuristic will need to be implemented to determine the tradeoff balance between the two objectives of minimizing cost and maximizing value</w:t>
-      </w:r>
-      <w:r>
-        <w:rPr>
-          <w:rFonts w:ascii="Times New Roman" w:hAnsi="Times New Roman" w:cs="Times New Roman"/>
-          <w:sz w:val="24"/>
-          <w:szCs w:val="24"/>
-        </w:rPr>
-        <w:t xml:space="preserve"> </w:t>
-      </w:r>
-      <w:proofErr w:type="gramStart"/>
-      <w:r>
-        <w:rPr>
-          <w:rFonts w:ascii="Times New Roman" w:hAnsi="Times New Roman" w:cs="Times New Roman"/>
-          <w:sz w:val="24"/>
-          <w:szCs w:val="24"/>
-        </w:rPr>
-        <w:t>and also</w:t>
-      </w:r>
-      <w:proofErr w:type="gramEnd"/>
-      <w:r>
-        <w:rPr>
-          <w:rFonts w:ascii="Times New Roman" w:hAnsi="Times New Roman" w:cs="Times New Roman"/>
-          <w:sz w:val="24"/>
-          <w:szCs w:val="24"/>
-        </w:rPr>
-        <w:t xml:space="preserve"> for prioritizing which planes (if they are of varying cargo capacity) should be planned first</w:t>
+        <w:t xml:space="preserve">The search landscape for these problems entail computing the knapsack problem and the vehicle routing problem for each </w:t>
+      </w:r>
+      <w:r>
+        <w:rPr>
+          <w:rFonts w:ascii="Times New Roman" w:hAnsi="Times New Roman" w:cs="Times New Roman"/>
+          <w:sz w:val="24"/>
+          <w:szCs w:val="24"/>
+        </w:rPr>
+        <w:t>aircraft</w:t>
+      </w:r>
+      <w:r>
+        <w:rPr>
+          <w:rFonts w:ascii="Times New Roman" w:hAnsi="Times New Roman" w:cs="Times New Roman"/>
+          <w:sz w:val="24"/>
+          <w:szCs w:val="24"/>
+        </w:rPr>
+        <w:t xml:space="preserve">, for each combination </w:t>
+      </w:r>
+      <w:r>
+        <w:rPr>
+          <w:rFonts w:ascii="Times New Roman" w:hAnsi="Times New Roman" w:cs="Times New Roman"/>
+          <w:sz w:val="24"/>
+          <w:szCs w:val="24"/>
+        </w:rPr>
+        <w:t xml:space="preserve">of </w:t>
+      </w:r>
+      <w:r>
+        <w:rPr>
+          <w:rFonts w:ascii="Times New Roman" w:hAnsi="Times New Roman" w:cs="Times New Roman"/>
+          <w:sz w:val="24"/>
+          <w:szCs w:val="24"/>
+        </w:rPr>
+        <w:t xml:space="preserve">airdrop locations and of items at each location. </w:t>
+      </w:r>
+      <w:r>
+        <w:rPr>
+          <w:rFonts w:ascii="Times New Roman" w:hAnsi="Times New Roman" w:cs="Times New Roman"/>
+          <w:sz w:val="24"/>
+          <w:szCs w:val="24"/>
+        </w:rPr>
+        <w:t>A heuristic will need to be implemented to determine the tradeoff balance between the two objectives of minimizing cost and maximizing value</w:t>
+      </w:r>
+      <w:r>
+        <w:rPr>
+          <w:rFonts w:ascii="Times New Roman" w:hAnsi="Times New Roman" w:cs="Times New Roman"/>
+          <w:sz w:val="24"/>
+          <w:szCs w:val="24"/>
+        </w:rPr>
+        <w:t xml:space="preserve"> and also for prioritizing which planes (if they are of varying cargo capacity) should be planned first</w:t>
       </w:r>
       <w:r>
         <w:rPr>

</xml_diff>